<commit_message>
Add: add lab 2_1
</commit_message>
<xml_diff>
--- a/Entregables/Laboratorio_No2.docx
+++ b/Entregables/Laboratorio_No2.docx
@@ -1,6 +1,6 @@
 
 <file path=word/document.xml><?xml version="1.0" encoding="utf-8"?>
-<w:document xmlns:wpc="http://schemas.microsoft.com/office/word/2010/wordprocessingCanvas" xmlns:cx="http://schemas.microsoft.com/office/drawing/2014/chartex" xmlns:cx1="http://schemas.microsoft.com/office/drawing/2015/9/8/chartex" xmlns:cx2="http://schemas.microsoft.com/office/drawing/2015/10/21/chartex" xmlns:cx3="http://schemas.microsoft.com/office/drawing/2016/5/9/chartex" xmlns:cx4="http://schemas.microsoft.com/office/drawing/2016/5/10/chartex" xmlns:cx5="http://schemas.microsoft.com/office/drawing/2016/5/11/chartex" xmlns:cx6="http://schemas.microsoft.com/office/drawing/2016/5/12/chartex" xmlns:cx7="http://schemas.microsoft.com/office/drawing/2016/5/13/chartex" xmlns:cx8="http://schemas.microsoft.com/office/drawing/2016/5/14/chartex" xmlns:mc="http://schemas.openxmlformats.org/markup-compatibility/2006" xmlns:aink="http://schemas.microsoft.com/office/drawing/2016/ink" xmlns:am3d="http://schemas.microsoft.com/office/drawing/2017/model3d" xmlns:o="urn:schemas-microsoft-com:office:office" xmlns:oel="http://schemas.microsoft.com/office/2019/extlst" xmlns:r="http://schemas.openxmlformats.org/officeDocument/2006/relationships" xmlns:m="http://schemas.openxmlformats.org/officeDocument/2006/math" xmlns:v="urn:schemas-microsoft-com:vml" xmlns:wp14="http://schemas.microsoft.com/office/word/2010/wordprocessingDrawing" xmlns:wp="http://schemas.openxmlformats.org/drawingml/2006/wordprocessingDrawing" xmlns:w10="urn:schemas-microsoft-com:office:word" xmlns:w="http://schemas.openxmlformats.org/wordprocessingml/2006/main" xmlns:w14="http://schemas.microsoft.com/office/word/2010/wordml" xmlns:w15="http://schemas.microsoft.com/office/word/2012/wordml" xmlns:w16cex="http://schemas.microsoft.com/office/word/2018/wordml/cex" xmlns:w16cid="http://schemas.microsoft.com/office/word/2016/wordml/cid" xmlns:w16="http://schemas.microsoft.com/office/word/2018/wordml" xmlns:w16sdtdh="http://schemas.microsoft.com/office/word/2020/wordml/sdtdatahash" xmlns:w16se="http://schemas.microsoft.com/office/word/2015/wordml/symex" xmlns:wpg="http://schemas.microsoft.com/office/word/2010/wordprocessingGroup" xmlns:wpi="http://schemas.microsoft.com/office/word/2010/wordprocessingInk" xmlns:wne="http://schemas.microsoft.com/office/word/2006/wordml" xmlns:wps="http://schemas.microsoft.com/office/word/2010/wordprocessingShape" mc:Ignorable="w14 w15 w16se w16cid w16 w16cex w16sdtdh wp14">
+<w:document xmlns:wpc="http://schemas.microsoft.com/office/word/2010/wordprocessingCanvas" xmlns:cx="http://schemas.microsoft.com/office/drawing/2014/chartex" xmlns:cx1="http://schemas.microsoft.com/office/drawing/2015/9/8/chartex" xmlns:cx2="http://schemas.microsoft.com/office/drawing/2015/10/21/chartex" xmlns:cx3="http://schemas.microsoft.com/office/drawing/2016/5/9/chartex" xmlns:cx4="http://schemas.microsoft.com/office/drawing/2016/5/10/chartex" xmlns:cx5="http://schemas.microsoft.com/office/drawing/2016/5/11/chartex" xmlns:cx6="http://schemas.microsoft.com/office/drawing/2016/5/12/chartex" xmlns:cx7="http://schemas.microsoft.com/office/drawing/2016/5/13/chartex" xmlns:cx8="http://schemas.microsoft.com/office/drawing/2016/5/14/chartex" xmlns:mc="http://schemas.openxmlformats.org/markup-compatibility/2006" xmlns:aink="http://schemas.microsoft.com/office/drawing/2016/ink" xmlns:am3d="http://schemas.microsoft.com/office/drawing/2017/model3d" xmlns:o="urn:schemas-microsoft-com:office:office" xmlns:oel="http://schemas.microsoft.com/office/2019/extlst" xmlns:r="http://schemas.openxmlformats.org/officeDocument/2006/relationships" xmlns:m="http://schemas.openxmlformats.org/officeDocument/2006/math" xmlns:v="urn:schemas-microsoft-com:vml" xmlns:wp14="http://schemas.microsoft.com/office/word/2010/wordprocessingDrawing" xmlns:wp="http://schemas.openxmlformats.org/drawingml/2006/wordprocessingDrawing" xmlns:w10="urn:schemas-microsoft-com:office:word" xmlns:w="http://schemas.openxmlformats.org/wordprocessingml/2006/main" xmlns:w14="http://schemas.microsoft.com/office/word/2010/wordml" xmlns:w15="http://schemas.microsoft.com/office/word/2012/wordml" xmlns:w16cex="http://schemas.microsoft.com/office/word/2018/wordml/cex" xmlns:w16cid="http://schemas.microsoft.com/office/word/2016/wordml/cid" xmlns:w16="http://schemas.microsoft.com/office/word/2018/wordml" xmlns:w16du="http://schemas.microsoft.com/office/word/2023/wordml/word16du" xmlns:w16sdtdh="http://schemas.microsoft.com/office/word/2020/wordml/sdtdatahash" xmlns:w16se="http://schemas.microsoft.com/office/word/2015/wordml/symex" xmlns:wpg="http://schemas.microsoft.com/office/word/2010/wordprocessingGroup" xmlns:wpi="http://schemas.microsoft.com/office/word/2010/wordprocessingInk" xmlns:wne="http://schemas.microsoft.com/office/word/2006/wordml" xmlns:wps="http://schemas.microsoft.com/office/word/2010/wordprocessingShape" mc:Ignorable="w14 w15 w16se w16cid w16 w16cex w16sdtdh w16du wp14">
   <w:body>
     <w:sdt>
       <w:sdtPr>
@@ -13,7 +13,6 @@
           <w:docPartUnique/>
         </w:docPartObj>
       </w:sdtPr>
-      <w:sdtEndPr/>
       <w:sdtContent>
         <w:p>
           <w:pPr>
@@ -77,7 +76,6 @@
                                   <w15:appearance w15:val="hidden"/>
                                   <w:text/>
                                 </w:sdtPr>
-                                <w:sdtEndPr/>
                                 <w:sdtContent>
                                   <w:p>
                                     <w:pPr>
@@ -132,7 +130,6 @@
                                     <w15:appearance w15:val="hidden"/>
                                     <w:text/>
                                   </w:sdtPr>
-                                  <w:sdtEndPr/>
                                   <w:sdtContent>
                                     <w:r>
                                       <w:rPr>
@@ -173,7 +170,6 @@
                                     <w15:appearance w15:val="hidden"/>
                                     <w:text/>
                                   </w:sdtPr>
-                                  <w:sdtEndPr/>
                                   <w:sdtContent>
                                     <w:r>
                                       <w:rPr>
@@ -513,7 +509,6 @@
                                   <w15:appearance w15:val="hidden"/>
                                   <w:text/>
                                 </w:sdtPr>
-                                <w:sdtEndPr/>
                                 <w:sdtContent>
                                   <w:p>
                                     <w:pPr>
@@ -560,7 +555,6 @@
                                   <w15:appearance w15:val="hidden"/>
                                   <w:text/>
                                 </w:sdtPr>
-                                <w:sdtEndPr/>
                                 <w:sdtContent>
                                   <w:p>
                                     <w:pPr>
@@ -581,7 +575,27 @@
                                         <w:szCs w:val="43"/>
                                         <w:lang w:val="es-ES"/>
                                       </w:rPr>
-                                      <w:t>Esquemas de detección y corrección: Parte 1</w:t>
+                                      <w:t xml:space="preserve">Esquemas de detección y corrección: Parte </w:t>
+                                    </w:r>
+                                    <w:r>
+                                      <w:rPr>
+                                        <w:rFonts w:ascii="Lato" w:eastAsia="Times New Roman" w:hAnsi="Lato" w:cs="Times New Roman"/>
+                                        <w:color w:val="1B1B1B"/>
+                                        <w:sz w:val="43"/>
+                                        <w:szCs w:val="43"/>
+                                        <w:lang w:val="es-ES"/>
+                                      </w:rPr>
+                                      <w:t xml:space="preserve">1 y </w:t>
+                                    </w:r>
+                                    <w:r>
+                                      <w:rPr>
+                                        <w:rFonts w:ascii="Lato" w:eastAsia="Times New Roman" w:hAnsi="Lato" w:cs="Times New Roman"/>
+                                        <w:color w:val="1B1B1B"/>
+                                        <w:sz w:val="43"/>
+                                        <w:szCs w:val="43"/>
+                                        <w:lang w:val="es-ES"/>
+                                      </w:rPr>
+                                      <w:t>2</w:t>
                                     </w:r>
                                   </w:p>
                                 </w:sdtContent>
@@ -608,7 +622,11 @@
               </mc:Choice>
               <mc:Fallback>
                 <w:pict>
-                  <v:shape w14:anchorId="1248CCF5" id="Text Box 139" o:spid="_x0000_s1027" type="#_x0000_t202" alt="Title: Title and subtitle" style="position:absolute;left:0;text-align:left;margin-left:0;margin-top:0;width:435.75pt;height:214.55pt;z-index:251659264;visibility:visible;mso-wrap-style:square;mso-width-percent:890;mso-height-percent:0;mso-top-percent:150;mso-wrap-distance-left:9pt;mso-wrap-distance-top:0;mso-wrap-distance-right:9pt;mso-wrap-distance-bottom:0;mso-position-horizontal:left;mso-position-horizontal-relative:page;mso-position-vertical-relative:page;mso-width-percent:890;mso-height-percent:0;mso-top-percent:150;mso-width-relative:page;mso-height-relative:margin;v-text-anchor:top" o:gfxdata="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" filled="f" stroked="f" strokeweight=".5pt">
+                  <v:shapetype w14:anchorId="1248CCF5" id="_x0000_t202" coordsize="21600,21600" o:spt="202" path="m,l,21600r21600,l21600,xe">
+                    <v:stroke joinstyle="miter"/>
+                    <v:path gradientshapeok="t" o:connecttype="rect"/>
+                  </v:shapetype>
+                  <v:shape id="Text Box 139" o:spid="_x0000_s1027" type="#_x0000_t202" alt="Title: Title and subtitle" style="position:absolute;left:0;text-align:left;margin-left:0;margin-top:0;width:435.75pt;height:214.55pt;z-index:251659264;visibility:visible;mso-wrap-style:square;mso-width-percent:890;mso-height-percent:0;mso-top-percent:150;mso-wrap-distance-left:9pt;mso-wrap-distance-top:0;mso-wrap-distance-right:9pt;mso-wrap-distance-bottom:0;mso-position-horizontal:left;mso-position-horizontal-relative:page;mso-position-vertical-relative:page;mso-width-percent:890;mso-height-percent:0;mso-top-percent:150;mso-width-relative:page;mso-height-relative:margin;v-text-anchor:top" o:gfxdata="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" filled="f" stroked="f" strokeweight=".5pt">
                     <v:textbox style="mso-fit-shape-to-text:t" inset="93.6pt,,0">
                       <w:txbxContent>
                         <w:sdt>
@@ -629,7 +647,6 @@
                             <w15:appearance w15:val="hidden"/>
                             <w:text/>
                           </w:sdtPr>
-                          <w:sdtEndPr/>
                           <w:sdtContent>
                             <w:p>
                               <w:pPr>
@@ -676,7 +693,6 @@
                             <w15:appearance w15:val="hidden"/>
                             <w:text/>
                           </w:sdtPr>
-                          <w:sdtEndPr/>
                           <w:sdtContent>
                             <w:p>
                               <w:pPr>
@@ -697,7 +713,27 @@
                                   <w:szCs w:val="43"/>
                                   <w:lang w:val="es-ES"/>
                                 </w:rPr>
-                                <w:t>Esquemas de detección y corrección: Parte 1</w:t>
+                                <w:t xml:space="preserve">Esquemas de detección y corrección: Parte </w:t>
+                              </w:r>
+                              <w:r>
+                                <w:rPr>
+                                  <w:rFonts w:ascii="Lato" w:eastAsia="Times New Roman" w:hAnsi="Lato" w:cs="Times New Roman"/>
+                                  <w:color w:val="1B1B1B"/>
+                                  <w:sz w:val="43"/>
+                                  <w:szCs w:val="43"/>
+                                  <w:lang w:val="es-ES"/>
+                                </w:rPr>
+                                <w:t xml:space="preserve">1 y </w:t>
+                              </w:r>
+                              <w:r>
+                                <w:rPr>
+                                  <w:rFonts w:ascii="Lato" w:eastAsia="Times New Roman" w:hAnsi="Lato" w:cs="Times New Roman"/>
+                                  <w:color w:val="1B1B1B"/>
+                                  <w:sz w:val="43"/>
+                                  <w:szCs w:val="43"/>
+                                  <w:lang w:val="es-ES"/>
+                                </w:rPr>
+                                <w:t>2</w:t>
                               </w:r>
                             </w:p>
                           </w:sdtContent>
@@ -1531,13 +1567,27 @@
           <w:lang w:val="es-ES"/>
         </w:rPr>
         <w:lastRenderedPageBreak/>
+        <w:t xml:space="preserve">Parte 1 </w:t>
+      </w:r>
+    </w:p>
+    <w:p>
+      <w:pPr>
+        <w:pStyle w:val="Heading2"/>
+        <w:rPr>
+          <w:lang w:val="es-ES"/>
+        </w:rPr>
+      </w:pPr>
+      <w:r>
+        <w:rPr>
+          <w:lang w:val="es-ES"/>
+        </w:rPr>
         <w:t>Corrección de errores</w:t>
       </w:r>
       <w:bookmarkEnd w:id="0"/>
     </w:p>
     <w:p>
       <w:pPr>
-        <w:pStyle w:val="Heading2"/>
+        <w:pStyle w:val="Heading3"/>
         <w:rPr>
           <w:lang w:val="es-ES"/>
         </w:rPr>
@@ -1575,13 +1625,7 @@
         <w:rPr>
           <w:lang w:val="es-ES"/>
         </w:rPr>
-        <w:t>E</w:t>
-      </w:r>
-      <w:r>
-        <w:rPr>
-          <w:lang w:val="es-ES"/>
-        </w:rPr>
-        <w:t>s una técnica de corrección de errores diseñada para asegurar la exactitud de los datos durante su transmisión o almacenamiento. Este código identifica y corrige errores que pueden surgir en el proceso de enviar o almacenar información desde el remitente hasta el receptor. </w:t>
+        <w:t>Es una técnica de corrección de errores diseñada para asegurar la exactitud de los datos durante su transmisión o almacenamiento. Este código identifica y corrige errores que pueden surgir en el proceso de enviar o almacenar información desde el remitente hasta el receptor. </w:t>
       </w:r>
       <w:sdt>
         <w:sdtPr>
@@ -1628,7 +1672,7 @@
     </w:p>
     <w:p>
       <w:pPr>
-        <w:pStyle w:val="Heading3"/>
+        <w:pStyle w:val="Heading4"/>
         <w:rPr>
           <w:lang w:val="es-ES"/>
         </w:rPr>
@@ -1871,7 +1915,7 @@
           <w:lang w:val="es-ES"/>
         </w:rPr>
         <w:drawing>
-          <wp:inline distT="0" distB="0" distL="0" distR="0" wp14:anchorId="5DB31AF5" wp14:editId="66699F92">
+          <wp:inline distT="0" distB="0" distL="0" distR="0" wp14:anchorId="5DB31AF5" wp14:editId="33D07066">
             <wp:extent cx="5944870" cy="2946400"/>
             <wp:effectExtent l="0" t="0" r="0" b="0"/>
             <wp:docPr id="1955638534" name="Picture 2" descr="A screenshot of a computer error&#10;&#10;Description automatically generated"/>
@@ -1931,7 +1975,7 @@
     </w:p>
     <w:p>
       <w:pPr>
-        <w:pStyle w:val="Heading1"/>
+        <w:pStyle w:val="Heading2"/>
         <w:rPr>
           <w:lang w:val="es-ES"/>
         </w:rPr>
@@ -1954,7 +1998,7 @@
     </w:p>
     <w:p>
       <w:pPr>
-        <w:pStyle w:val="Heading2"/>
+        <w:pStyle w:val="Heading3"/>
         <w:rPr>
           <w:lang w:val="es-ES"/>
         </w:rPr>
@@ -1986,13 +2030,7 @@
         <w:rPr>
           <w:lang w:val="es-ES"/>
         </w:rPr>
-        <w:t>E</w:t>
-      </w:r>
-      <w:r>
-        <w:rPr>
-          <w:lang w:val="es-ES"/>
-        </w:rPr>
-        <w:t xml:space="preserve">s un método de detección de errores utilizado por los protocolos de capa superior y se considera más fiable que el LRC, el VRC y el CRC. Este método emplea un Generador de </w:t>
+        <w:t xml:space="preserve">Es un método de detección de errores utilizado por los protocolos de capa superior y se considera más fiable que el LRC, el VRC y el CRC. Este método emplea un Generador de </w:t>
       </w:r>
       <w:proofErr w:type="spellStart"/>
       <w:r>
@@ -2061,13 +2099,7 @@
         <w:rPr>
           <w:lang w:val="es-ES"/>
         </w:rPr>
-        <w:t xml:space="preserve"> complementado se añade al final de los datos originales y se envía al receptor.</w:t>
-      </w:r>
-      <w:r>
-        <w:rPr>
-          <w:lang w:val="es-ES"/>
-        </w:rPr>
-        <w:t xml:space="preserve"> </w:t>
+        <w:t xml:space="preserve"> complementado se añade al final de los datos originales y se envía al receptor. </w:t>
       </w:r>
       <w:sdt>
         <w:sdtPr>
@@ -2114,7 +2146,7 @@
     </w:p>
     <w:p>
       <w:pPr>
-        <w:pStyle w:val="Heading3"/>
+        <w:pStyle w:val="Heading4"/>
         <w:rPr>
           <w:lang w:val="es-ES"/>
         </w:rPr>
@@ -2731,6 +2763,34 @@
     </w:p>
     <w:p>
       <w:pPr>
+        <w:pStyle w:val="Heading1"/>
+        <w:rPr>
+          <w:lang w:val="es-ES"/>
+        </w:rPr>
+      </w:pPr>
+      <w:r>
+        <w:rPr>
+          <w:lang w:val="es-ES"/>
+        </w:rPr>
+        <w:lastRenderedPageBreak/>
+        <w:t>Parte 2</w:t>
+      </w:r>
+    </w:p>
+    <w:p>
+      <w:pPr>
+        <w:rPr>
+          <w:lang w:val="es-ES"/>
+        </w:rPr>
+      </w:pPr>
+      <w:r>
+        <w:rPr>
+          <w:lang w:val="es-ES"/>
+        </w:rPr>
+        <w:br w:type="page"/>
+      </w:r>
+    </w:p>
+    <w:p>
+      <w:pPr>
         <w:spacing w:line="259" w:lineRule="auto"/>
         <w:ind w:firstLine="0"/>
         <w:rPr>
@@ -2742,6 +2802,7 @@
     <w:sdt>
       <w:sdtPr>
         <w:rPr>
+          <w:b w:val="0"/>
           <w:lang w:val="es-ES"/>
         </w:rPr>
         <w:id w:val="902484097"/>
@@ -2750,11 +2811,6 @@
           <w:docPartUnique/>
         </w:docPartObj>
       </w:sdtPr>
-      <w:sdtEndPr>
-        <w:rPr>
-          <w:b w:val="0"/>
-        </w:rPr>
-      </w:sdtEndPr>
       <w:sdtContent>
         <w:p>
           <w:pPr>
@@ -2982,7 +3038,7 @@
 </file>
 
 <file path=word/endnotes.xml><?xml version="1.0" encoding="utf-8"?>
-<w:endnotes xmlns:wpc="http://schemas.microsoft.com/office/word/2010/wordprocessingCanvas" xmlns:cx="http://schemas.microsoft.com/office/drawing/2014/chartex" xmlns:cx1="http://schemas.microsoft.com/office/drawing/2015/9/8/chartex" xmlns:cx2="http://schemas.microsoft.com/office/drawing/2015/10/21/chartex" xmlns:cx3="http://schemas.microsoft.com/office/drawing/2016/5/9/chartex" xmlns:cx4="http://schemas.microsoft.com/office/drawing/2016/5/10/chartex" xmlns:cx5="http://schemas.microsoft.com/office/drawing/2016/5/11/chartex" xmlns:cx6="http://schemas.microsoft.com/office/drawing/2016/5/12/chartex" xmlns:cx7="http://schemas.microsoft.com/office/drawing/2016/5/13/chartex" xmlns:cx8="http://schemas.microsoft.com/office/drawing/2016/5/14/chartex" xmlns:mc="http://schemas.openxmlformats.org/markup-compatibility/2006" xmlns:aink="http://schemas.microsoft.com/office/drawing/2016/ink" xmlns:am3d="http://schemas.microsoft.com/office/drawing/2017/model3d" xmlns:o="urn:schemas-microsoft-com:office:office" xmlns:oel="http://schemas.microsoft.com/office/2019/extlst" xmlns:r="http://schemas.openxmlformats.org/officeDocument/2006/relationships" xmlns:m="http://schemas.openxmlformats.org/officeDocument/2006/math" xmlns:v="urn:schemas-microsoft-com:vml" xmlns:wp14="http://schemas.microsoft.com/office/word/2010/wordprocessingDrawing" xmlns:wp="http://schemas.openxmlformats.org/drawingml/2006/wordprocessingDrawing" xmlns:w10="urn:schemas-microsoft-com:office:word" xmlns:w="http://schemas.openxmlformats.org/wordprocessingml/2006/main" xmlns:w14="http://schemas.microsoft.com/office/word/2010/wordml" xmlns:w15="http://schemas.microsoft.com/office/word/2012/wordml" xmlns:w16cex="http://schemas.microsoft.com/office/word/2018/wordml/cex" xmlns:w16cid="http://schemas.microsoft.com/office/word/2016/wordml/cid" xmlns:w16="http://schemas.microsoft.com/office/word/2018/wordml" xmlns:w16sdtdh="http://schemas.microsoft.com/office/word/2020/wordml/sdtdatahash" xmlns:w16se="http://schemas.microsoft.com/office/word/2015/wordml/symex" xmlns:wpg="http://schemas.microsoft.com/office/word/2010/wordprocessingGroup" xmlns:wpi="http://schemas.microsoft.com/office/word/2010/wordprocessingInk" xmlns:wne="http://schemas.microsoft.com/office/word/2006/wordml" xmlns:wps="http://schemas.microsoft.com/office/word/2010/wordprocessingShape" mc:Ignorable="w14 w15 w16se w16cid w16 w16cex w16sdtdh wp14">
+<w:endnotes xmlns:wpc="http://schemas.microsoft.com/office/word/2010/wordprocessingCanvas" xmlns:cx="http://schemas.microsoft.com/office/drawing/2014/chartex" xmlns:cx1="http://schemas.microsoft.com/office/drawing/2015/9/8/chartex" xmlns:cx2="http://schemas.microsoft.com/office/drawing/2015/10/21/chartex" xmlns:cx3="http://schemas.microsoft.com/office/drawing/2016/5/9/chartex" xmlns:cx4="http://schemas.microsoft.com/office/drawing/2016/5/10/chartex" xmlns:cx5="http://schemas.microsoft.com/office/drawing/2016/5/11/chartex" xmlns:cx6="http://schemas.microsoft.com/office/drawing/2016/5/12/chartex" xmlns:cx7="http://schemas.microsoft.com/office/drawing/2016/5/13/chartex" xmlns:cx8="http://schemas.microsoft.com/office/drawing/2016/5/14/chartex" xmlns:mc="http://schemas.openxmlformats.org/markup-compatibility/2006" xmlns:aink="http://schemas.microsoft.com/office/drawing/2016/ink" xmlns:am3d="http://schemas.microsoft.com/office/drawing/2017/model3d" xmlns:o="urn:schemas-microsoft-com:office:office" xmlns:oel="http://schemas.microsoft.com/office/2019/extlst" xmlns:r="http://schemas.openxmlformats.org/officeDocument/2006/relationships" xmlns:m="http://schemas.openxmlformats.org/officeDocument/2006/math" xmlns:v="urn:schemas-microsoft-com:vml" xmlns:wp14="http://schemas.microsoft.com/office/word/2010/wordprocessingDrawing" xmlns:wp="http://schemas.openxmlformats.org/drawingml/2006/wordprocessingDrawing" xmlns:w10="urn:schemas-microsoft-com:office:word" xmlns:w="http://schemas.openxmlformats.org/wordprocessingml/2006/main" xmlns:w14="http://schemas.microsoft.com/office/word/2010/wordml" xmlns:w15="http://schemas.microsoft.com/office/word/2012/wordml" xmlns:w16cex="http://schemas.microsoft.com/office/word/2018/wordml/cex" xmlns:w16cid="http://schemas.microsoft.com/office/word/2016/wordml/cid" xmlns:w16="http://schemas.microsoft.com/office/word/2018/wordml" xmlns:w16du="http://schemas.microsoft.com/office/word/2023/wordml/word16du" xmlns:w16sdtdh="http://schemas.microsoft.com/office/word/2020/wordml/sdtdatahash" xmlns:w16se="http://schemas.microsoft.com/office/word/2015/wordml/symex" xmlns:wpg="http://schemas.microsoft.com/office/word/2010/wordprocessingGroup" xmlns:wpi="http://schemas.microsoft.com/office/word/2010/wordprocessingInk" xmlns:wne="http://schemas.microsoft.com/office/word/2006/wordml" xmlns:wps="http://schemas.microsoft.com/office/word/2010/wordprocessingShape" mc:Ignorable="w14 w15 w16se w16cid w16 w16cex w16sdtdh w16du wp14">
   <w:endnote w:type="separator" w:id="-1">
     <w:p>
       <w:pPr>
@@ -3007,7 +3063,7 @@
 </file>
 
 <file path=word/footnotes.xml><?xml version="1.0" encoding="utf-8"?>
-<w:footnotes xmlns:wpc="http://schemas.microsoft.com/office/word/2010/wordprocessingCanvas" xmlns:cx="http://schemas.microsoft.com/office/drawing/2014/chartex" xmlns:cx1="http://schemas.microsoft.com/office/drawing/2015/9/8/chartex" xmlns:cx2="http://schemas.microsoft.com/office/drawing/2015/10/21/chartex" xmlns:cx3="http://schemas.microsoft.com/office/drawing/2016/5/9/chartex" xmlns:cx4="http://schemas.microsoft.com/office/drawing/2016/5/10/chartex" xmlns:cx5="http://schemas.microsoft.com/office/drawing/2016/5/11/chartex" xmlns:cx6="http://schemas.microsoft.com/office/drawing/2016/5/12/chartex" xmlns:cx7="http://schemas.microsoft.com/office/drawing/2016/5/13/chartex" xmlns:cx8="http://schemas.microsoft.com/office/drawing/2016/5/14/chartex" xmlns:mc="http://schemas.openxmlformats.org/markup-compatibility/2006" xmlns:aink="http://schemas.microsoft.com/office/drawing/2016/ink" xmlns:am3d="http://schemas.microsoft.com/office/drawing/2017/model3d" xmlns:o="urn:schemas-microsoft-com:office:office" xmlns:oel="http://schemas.microsoft.com/office/2019/extlst" xmlns:r="http://schemas.openxmlformats.org/officeDocument/2006/relationships" xmlns:m="http://schemas.openxmlformats.org/officeDocument/2006/math" xmlns:v="urn:schemas-microsoft-com:vml" xmlns:wp14="http://schemas.microsoft.com/office/word/2010/wordprocessingDrawing" xmlns:wp="http://schemas.openxmlformats.org/drawingml/2006/wordprocessingDrawing" xmlns:w10="urn:schemas-microsoft-com:office:word" xmlns:w="http://schemas.openxmlformats.org/wordprocessingml/2006/main" xmlns:w14="http://schemas.microsoft.com/office/word/2010/wordml" xmlns:w15="http://schemas.microsoft.com/office/word/2012/wordml" xmlns:w16cex="http://schemas.microsoft.com/office/word/2018/wordml/cex" xmlns:w16cid="http://schemas.microsoft.com/office/word/2016/wordml/cid" xmlns:w16="http://schemas.microsoft.com/office/word/2018/wordml" xmlns:w16sdtdh="http://schemas.microsoft.com/office/word/2020/wordml/sdtdatahash" xmlns:w16se="http://schemas.microsoft.com/office/word/2015/wordml/symex" xmlns:wpg="http://schemas.microsoft.com/office/word/2010/wordprocessingGroup" xmlns:wpi="http://schemas.microsoft.com/office/word/2010/wordprocessingInk" xmlns:wne="http://schemas.microsoft.com/office/word/2006/wordml" xmlns:wps="http://schemas.microsoft.com/office/word/2010/wordprocessingShape" mc:Ignorable="w14 w15 w16se w16cid w16 w16cex w16sdtdh wp14">
+<w:footnotes xmlns:wpc="http://schemas.microsoft.com/office/word/2010/wordprocessingCanvas" xmlns:cx="http://schemas.microsoft.com/office/drawing/2014/chartex" xmlns:cx1="http://schemas.microsoft.com/office/drawing/2015/9/8/chartex" xmlns:cx2="http://schemas.microsoft.com/office/drawing/2015/10/21/chartex" xmlns:cx3="http://schemas.microsoft.com/office/drawing/2016/5/9/chartex" xmlns:cx4="http://schemas.microsoft.com/office/drawing/2016/5/10/chartex" xmlns:cx5="http://schemas.microsoft.com/office/drawing/2016/5/11/chartex" xmlns:cx6="http://schemas.microsoft.com/office/drawing/2016/5/12/chartex" xmlns:cx7="http://schemas.microsoft.com/office/drawing/2016/5/13/chartex" xmlns:cx8="http://schemas.microsoft.com/office/drawing/2016/5/14/chartex" xmlns:mc="http://schemas.openxmlformats.org/markup-compatibility/2006" xmlns:aink="http://schemas.microsoft.com/office/drawing/2016/ink" xmlns:am3d="http://schemas.microsoft.com/office/drawing/2017/model3d" xmlns:o="urn:schemas-microsoft-com:office:office" xmlns:oel="http://schemas.microsoft.com/office/2019/extlst" xmlns:r="http://schemas.openxmlformats.org/officeDocument/2006/relationships" xmlns:m="http://schemas.openxmlformats.org/officeDocument/2006/math" xmlns:v="urn:schemas-microsoft-com:vml" xmlns:wp14="http://schemas.microsoft.com/office/word/2010/wordprocessingDrawing" xmlns:wp="http://schemas.openxmlformats.org/drawingml/2006/wordprocessingDrawing" xmlns:w10="urn:schemas-microsoft-com:office:word" xmlns:w="http://schemas.openxmlformats.org/wordprocessingml/2006/main" xmlns:w14="http://schemas.microsoft.com/office/word/2010/wordml" xmlns:w15="http://schemas.microsoft.com/office/word/2012/wordml" xmlns:w16cex="http://schemas.microsoft.com/office/word/2018/wordml/cex" xmlns:w16cid="http://schemas.microsoft.com/office/word/2016/wordml/cid" xmlns:w16="http://schemas.microsoft.com/office/word/2018/wordml" xmlns:w16du="http://schemas.microsoft.com/office/word/2023/wordml/word16du" xmlns:w16sdtdh="http://schemas.microsoft.com/office/word/2020/wordml/sdtdatahash" xmlns:w16se="http://schemas.microsoft.com/office/word/2015/wordml/symex" xmlns:wpg="http://schemas.microsoft.com/office/word/2010/wordprocessingGroup" xmlns:wpi="http://schemas.microsoft.com/office/word/2010/wordprocessingInk" xmlns:wne="http://schemas.microsoft.com/office/word/2006/wordml" xmlns:wps="http://schemas.microsoft.com/office/word/2010/wordprocessingShape" mc:Ignorable="w14 w15 w16se w16cid w16 w16cex w16sdtdh w16du wp14">
   <w:footnote w:type="separator" w:id="-1">
     <w:p>
       <w:pPr>
@@ -3032,7 +3088,7 @@
 </file>
 
 <file path=word/header1.xml><?xml version="1.0" encoding="utf-8"?>
-<w:hdr xmlns:wpc="http://schemas.microsoft.com/office/word/2010/wordprocessingCanvas" xmlns:cx="http://schemas.microsoft.com/office/drawing/2014/chartex" xmlns:cx1="http://schemas.microsoft.com/office/drawing/2015/9/8/chartex" xmlns:cx2="http://schemas.microsoft.com/office/drawing/2015/10/21/chartex" xmlns:cx3="http://schemas.microsoft.com/office/drawing/2016/5/9/chartex" xmlns:cx4="http://schemas.microsoft.com/office/drawing/2016/5/10/chartex" xmlns:cx5="http://schemas.microsoft.com/office/drawing/2016/5/11/chartex" xmlns:cx6="http://schemas.microsoft.com/office/drawing/2016/5/12/chartex" xmlns:cx7="http://schemas.microsoft.com/office/drawing/2016/5/13/chartex" xmlns:cx8="http://schemas.microsoft.com/office/drawing/2016/5/14/chartex" xmlns:mc="http://schemas.openxmlformats.org/markup-compatibility/2006" xmlns:aink="http://schemas.microsoft.com/office/drawing/2016/ink" xmlns:am3d="http://schemas.microsoft.com/office/drawing/2017/model3d" xmlns:o="urn:schemas-microsoft-com:office:office" xmlns:oel="http://schemas.microsoft.com/office/2019/extlst" xmlns:r="http://schemas.openxmlformats.org/officeDocument/2006/relationships" xmlns:m="http://schemas.openxmlformats.org/officeDocument/2006/math" xmlns:v="urn:schemas-microsoft-com:vml" xmlns:wp14="http://schemas.microsoft.com/office/word/2010/wordprocessingDrawing" xmlns:wp="http://schemas.openxmlformats.org/drawingml/2006/wordprocessingDrawing" xmlns:w10="urn:schemas-microsoft-com:office:word" xmlns:w="http://schemas.openxmlformats.org/wordprocessingml/2006/main" xmlns:w14="http://schemas.microsoft.com/office/word/2010/wordml" xmlns:w15="http://schemas.microsoft.com/office/word/2012/wordml" xmlns:w16cex="http://schemas.microsoft.com/office/word/2018/wordml/cex" xmlns:w16cid="http://schemas.microsoft.com/office/word/2016/wordml/cid" xmlns:w16="http://schemas.microsoft.com/office/word/2018/wordml" xmlns:w16sdtdh="http://schemas.microsoft.com/office/word/2020/wordml/sdtdatahash" xmlns:w16se="http://schemas.microsoft.com/office/word/2015/wordml/symex" xmlns:wpg="http://schemas.microsoft.com/office/word/2010/wordprocessingGroup" xmlns:wpi="http://schemas.microsoft.com/office/word/2010/wordprocessingInk" xmlns:wne="http://schemas.microsoft.com/office/word/2006/wordml" xmlns:wps="http://schemas.microsoft.com/office/word/2010/wordprocessingShape" mc:Ignorable="w14 w15 w16se w16cid w16 w16cex w16sdtdh wp14">
+<w:hdr xmlns:wpc="http://schemas.microsoft.com/office/word/2010/wordprocessingCanvas" xmlns:cx="http://schemas.microsoft.com/office/drawing/2014/chartex" xmlns:cx1="http://schemas.microsoft.com/office/drawing/2015/9/8/chartex" xmlns:cx2="http://schemas.microsoft.com/office/drawing/2015/10/21/chartex" xmlns:cx3="http://schemas.microsoft.com/office/drawing/2016/5/9/chartex" xmlns:cx4="http://schemas.microsoft.com/office/drawing/2016/5/10/chartex" xmlns:cx5="http://schemas.microsoft.com/office/drawing/2016/5/11/chartex" xmlns:cx6="http://schemas.microsoft.com/office/drawing/2016/5/12/chartex" xmlns:cx7="http://schemas.microsoft.com/office/drawing/2016/5/13/chartex" xmlns:cx8="http://schemas.microsoft.com/office/drawing/2016/5/14/chartex" xmlns:mc="http://schemas.openxmlformats.org/markup-compatibility/2006" xmlns:aink="http://schemas.microsoft.com/office/drawing/2016/ink" xmlns:am3d="http://schemas.microsoft.com/office/drawing/2017/model3d" xmlns:o="urn:schemas-microsoft-com:office:office" xmlns:oel="http://schemas.microsoft.com/office/2019/extlst" xmlns:r="http://schemas.openxmlformats.org/officeDocument/2006/relationships" xmlns:m="http://schemas.openxmlformats.org/officeDocument/2006/math" xmlns:v="urn:schemas-microsoft-com:vml" xmlns:wp14="http://schemas.microsoft.com/office/word/2010/wordprocessingDrawing" xmlns:wp="http://schemas.openxmlformats.org/drawingml/2006/wordprocessingDrawing" xmlns:w10="urn:schemas-microsoft-com:office:word" xmlns:w="http://schemas.openxmlformats.org/wordprocessingml/2006/main" xmlns:w14="http://schemas.microsoft.com/office/word/2010/wordml" xmlns:w15="http://schemas.microsoft.com/office/word/2012/wordml" xmlns:w16cex="http://schemas.microsoft.com/office/word/2018/wordml/cex" xmlns:w16cid="http://schemas.microsoft.com/office/word/2016/wordml/cid" xmlns:w16="http://schemas.microsoft.com/office/word/2018/wordml" xmlns:w16du="http://schemas.microsoft.com/office/word/2023/wordml/word16du" xmlns:w16sdtdh="http://schemas.microsoft.com/office/word/2020/wordml/sdtdatahash" xmlns:w16se="http://schemas.microsoft.com/office/word/2015/wordml/symex" xmlns:wpg="http://schemas.microsoft.com/office/word/2010/wordprocessingGroup" xmlns:wpi="http://schemas.microsoft.com/office/word/2010/wordprocessingInk" xmlns:wne="http://schemas.microsoft.com/office/word/2006/wordml" xmlns:wps="http://schemas.microsoft.com/office/word/2010/wordprocessingShape" mc:Ignorable="w14 w15 w16se w16cid w16 w16cex w16sdtdh w16du wp14">
   <w:p>
     <w:pPr>
       <w:pStyle w:val="Header"/>
@@ -3094,7 +3150,7 @@
 </file>
 
 <file path=word/numbering.xml><?xml version="1.0" encoding="utf-8"?>
-<w:numbering xmlns:wpc="http://schemas.microsoft.com/office/word/2010/wordprocessingCanvas" xmlns:cx="http://schemas.microsoft.com/office/drawing/2014/chartex" xmlns:cx1="http://schemas.microsoft.com/office/drawing/2015/9/8/chartex" xmlns:cx2="http://schemas.microsoft.com/office/drawing/2015/10/21/chartex" xmlns:cx3="http://schemas.microsoft.com/office/drawing/2016/5/9/chartex" xmlns:cx4="http://schemas.microsoft.com/office/drawing/2016/5/10/chartex" xmlns:cx5="http://schemas.microsoft.com/office/drawing/2016/5/11/chartex" xmlns:cx6="http://schemas.microsoft.com/office/drawing/2016/5/12/chartex" xmlns:cx7="http://schemas.microsoft.com/office/drawing/2016/5/13/chartex" xmlns:cx8="http://schemas.microsoft.com/office/drawing/2016/5/14/chartex" xmlns:mc="http://schemas.openxmlformats.org/markup-compatibility/2006" xmlns:aink="http://schemas.microsoft.com/office/drawing/2016/ink" xmlns:am3d="http://schemas.microsoft.com/office/drawing/2017/model3d" xmlns:o="urn:schemas-microsoft-com:office:office" xmlns:oel="http://schemas.microsoft.com/office/2019/extlst" xmlns:r="http://schemas.openxmlformats.org/officeDocument/2006/relationships" xmlns:m="http://schemas.openxmlformats.org/officeDocument/2006/math" xmlns:v="urn:schemas-microsoft-com:vml" xmlns:wp14="http://schemas.microsoft.com/office/word/2010/wordprocessingDrawing" xmlns:wp="http://schemas.openxmlformats.org/drawingml/2006/wordprocessingDrawing" xmlns:w10="urn:schemas-microsoft-com:office:word" xmlns:w="http://schemas.openxmlformats.org/wordprocessingml/2006/main" xmlns:w14="http://schemas.microsoft.com/office/word/2010/wordml" xmlns:w15="http://schemas.microsoft.com/office/word/2012/wordml" xmlns:w16cex="http://schemas.microsoft.com/office/word/2018/wordml/cex" xmlns:w16cid="http://schemas.microsoft.com/office/word/2016/wordml/cid" xmlns:w16="http://schemas.microsoft.com/office/word/2018/wordml" xmlns:w16sdtdh="http://schemas.microsoft.com/office/word/2020/wordml/sdtdatahash" xmlns:w16se="http://schemas.microsoft.com/office/word/2015/wordml/symex" xmlns:wpg="http://schemas.microsoft.com/office/word/2010/wordprocessingGroup" xmlns:wpi="http://schemas.microsoft.com/office/word/2010/wordprocessingInk" xmlns:wne="http://schemas.microsoft.com/office/word/2006/wordml" xmlns:wps="http://schemas.microsoft.com/office/word/2010/wordprocessingShape" mc:Ignorable="w14 w15 w16se w16cid w16 w16cex w16sdtdh wp14">
+<w:numbering xmlns:wpc="http://schemas.microsoft.com/office/word/2010/wordprocessingCanvas" xmlns:cx="http://schemas.microsoft.com/office/drawing/2014/chartex" xmlns:cx1="http://schemas.microsoft.com/office/drawing/2015/9/8/chartex" xmlns:cx2="http://schemas.microsoft.com/office/drawing/2015/10/21/chartex" xmlns:cx3="http://schemas.microsoft.com/office/drawing/2016/5/9/chartex" xmlns:cx4="http://schemas.microsoft.com/office/drawing/2016/5/10/chartex" xmlns:cx5="http://schemas.microsoft.com/office/drawing/2016/5/11/chartex" xmlns:cx6="http://schemas.microsoft.com/office/drawing/2016/5/12/chartex" xmlns:cx7="http://schemas.microsoft.com/office/drawing/2016/5/13/chartex" xmlns:cx8="http://schemas.microsoft.com/office/drawing/2016/5/14/chartex" xmlns:mc="http://schemas.openxmlformats.org/markup-compatibility/2006" xmlns:aink="http://schemas.microsoft.com/office/drawing/2016/ink" xmlns:am3d="http://schemas.microsoft.com/office/drawing/2017/model3d" xmlns:o="urn:schemas-microsoft-com:office:office" xmlns:oel="http://schemas.microsoft.com/office/2019/extlst" xmlns:r="http://schemas.openxmlformats.org/officeDocument/2006/relationships" xmlns:m="http://schemas.openxmlformats.org/officeDocument/2006/math" xmlns:v="urn:schemas-microsoft-com:vml" xmlns:wp14="http://schemas.microsoft.com/office/word/2010/wordprocessingDrawing" xmlns:wp="http://schemas.openxmlformats.org/drawingml/2006/wordprocessingDrawing" xmlns:w10="urn:schemas-microsoft-com:office:word" xmlns:w="http://schemas.openxmlformats.org/wordprocessingml/2006/main" xmlns:w14="http://schemas.microsoft.com/office/word/2010/wordml" xmlns:w15="http://schemas.microsoft.com/office/word/2012/wordml" xmlns:w16cex="http://schemas.microsoft.com/office/word/2018/wordml/cex" xmlns:w16cid="http://schemas.microsoft.com/office/word/2016/wordml/cid" xmlns:w16="http://schemas.microsoft.com/office/word/2018/wordml" xmlns:w16du="http://schemas.microsoft.com/office/word/2023/wordml/word16du" xmlns:w16sdtdh="http://schemas.microsoft.com/office/word/2020/wordml/sdtdatahash" xmlns:w16se="http://schemas.microsoft.com/office/word/2015/wordml/symex" xmlns:wpg="http://schemas.microsoft.com/office/word/2010/wordprocessingGroup" xmlns:wpi="http://schemas.microsoft.com/office/word/2010/wordprocessingInk" xmlns:wne="http://schemas.microsoft.com/office/word/2006/wordml" xmlns:wps="http://schemas.microsoft.com/office/word/2010/wordprocessingShape" mc:Ignorable="w14 w15 w16se w16cid w16 w16cex w16sdtdh w16du wp14">
   <w:abstractNum w:abstractNumId="0" w15:restartNumberingAfterBreak="0">
     <w:nsid w:val="05414DF5"/>
     <w:multiLevelType w:val="multilevel"/>
@@ -3725,7 +3781,7 @@
 </file>
 
 <file path=word/styles.xml><?xml version="1.0" encoding="utf-8"?>
-<w:styles xmlns:mc="http://schemas.openxmlformats.org/markup-compatibility/2006" xmlns:r="http://schemas.openxmlformats.org/officeDocument/2006/relationships" xmlns:w="http://schemas.openxmlformats.org/wordprocessingml/2006/main" xmlns:w14="http://schemas.microsoft.com/office/word/2010/wordml" xmlns:w15="http://schemas.microsoft.com/office/word/2012/wordml" xmlns:w16cex="http://schemas.microsoft.com/office/word/2018/wordml/cex" xmlns:w16cid="http://schemas.microsoft.com/office/word/2016/wordml/cid" xmlns:w16="http://schemas.microsoft.com/office/word/2018/wordml" xmlns:w16sdtdh="http://schemas.microsoft.com/office/word/2020/wordml/sdtdatahash" xmlns:w16se="http://schemas.microsoft.com/office/word/2015/wordml/symex" mc:Ignorable="w14 w15 w16se w16cid w16 w16cex w16sdtdh">
+<w:styles xmlns:mc="http://schemas.openxmlformats.org/markup-compatibility/2006" xmlns:r="http://schemas.openxmlformats.org/officeDocument/2006/relationships" xmlns:w="http://schemas.openxmlformats.org/wordprocessingml/2006/main" xmlns:w14="http://schemas.microsoft.com/office/word/2010/wordml" xmlns:w15="http://schemas.microsoft.com/office/word/2012/wordml" xmlns:w16cex="http://schemas.microsoft.com/office/word/2018/wordml/cex" xmlns:w16cid="http://schemas.microsoft.com/office/word/2016/wordml/cid" xmlns:w16="http://schemas.microsoft.com/office/word/2018/wordml" xmlns:w16du="http://schemas.microsoft.com/office/word/2023/wordml/word16du" xmlns:w16sdtdh="http://schemas.microsoft.com/office/word/2020/wordml/sdtdatahash" xmlns:w16se="http://schemas.microsoft.com/office/word/2015/wordml/symex" mc:Ignorable="w14 w15 w16se w16cid w16 w16cex w16sdtdh w16du">
   <w:docDefaults>
     <w:rPrDefault>
       <w:rPr>
@@ -4232,6 +4288,7 @@
   <w:style w:type="character" w:default="1" w:styleId="DefaultParagraphFont">
     <w:name w:val="Default Paragraph Font"/>
     <w:uiPriority w:val="1"/>
+    <w:semiHidden/>
     <w:unhideWhenUsed/>
   </w:style>
   <w:style w:type="table" w:default="1" w:styleId="TableNormal">

</xml_diff>